<commit_message>
finalized lab 10, minor edits to instructions
</commit_message>
<xml_diff>
--- a/Lab10/lab_10-PopulationStructure.docx
+++ b/Lab10/lab_10-PopulationStructure.docx
@@ -88,6 +88,255 @@
     </w:p>
     <w:p>
       <w:pPr>
+        <w:outlineLvl w:val="0"/>
+        <w:rPr>
+          <w:b/>
+        </w:rPr>
+      </w:pPr>
+      <w:r>
+        <w:rPr>
+          <w:b/>
+        </w:rPr>
+        <w:t>Population Information</w:t>
+      </w:r>
+      <w:r>
+        <w:rPr>
+          <w:b/>
+        </w:rPr>
+        <w:t xml:space="preserve"> </w:t>
+      </w:r>
+    </w:p>
+    <w:p>
+      <w:r>
+        <w:t>Populations of a native fish (</w:t>
+      </w:r>
+      <w:proofErr w:type="spellStart"/>
+      <w:r>
+        <w:t>Bluehead</w:t>
+      </w:r>
+      <w:proofErr w:type="spellEnd"/>
+      <w:r>
+        <w:t xml:space="preserve"> Sucker) are distributed throughout the Colorado River (populations 1-6) and Bonneville (population 7) basins in the Southwestern US (see map below). The Bonneville basin has no contemporary connections to other basins or oceans.</w:t>
+      </w:r>
+    </w:p>
+    <w:p>
+      <w:pPr>
+        <w:jc w:val="center"/>
+      </w:pPr>
+      <w:r>
+        <w:rPr>
+          <w:noProof/>
+          <w:color w:val="FF0000"/>
+        </w:rPr>
+        <w:drawing>
+          <wp:inline distT="0" distB="0" distL="0" distR="0" wp14:anchorId="0EA11340" wp14:editId="546C303A">
+            <wp:extent cx="3644347" cy="4848225"/>
+            <wp:effectExtent l="0" t="0" r="0" b="0"/>
+            <wp:docPr id="1" name="Picture 1"/>
+            <wp:cNvGraphicFramePr>
+              <a:graphicFrameLocks xmlns:a="http://schemas.openxmlformats.org/drawingml/2006/main" noChangeAspect="1"/>
+            </wp:cNvGraphicFramePr>
+            <a:graphic xmlns:a="http://schemas.openxmlformats.org/drawingml/2006/main">
+              <a:graphicData uri="http://schemas.openxmlformats.org/drawingml/2006/picture">
+                <pic:pic xmlns:pic="http://schemas.openxmlformats.org/drawingml/2006/picture">
+                  <pic:nvPicPr>
+                    <pic:cNvPr id="2" name="samples_map.jpg"/>
+                    <pic:cNvPicPr/>
+                  </pic:nvPicPr>
+                  <pic:blipFill rotWithShape="1">
+                    <a:blip r:embed="rId7">
+                      <a:extLst>
+                        <a:ext uri="{28A0092B-C50C-407E-A947-70E740481C1C}">
+                          <a14:useLocalDpi xmlns:a14="http://schemas.microsoft.com/office/drawing/2010/main" val="0"/>
+                        </a:ext>
+                      </a:extLst>
+                    </a:blip>
+                    <a:srcRect l="5449" t="4086" r="5288" b="4152"/>
+                    <a:stretch/>
+                  </pic:blipFill>
+                  <pic:spPr bwMode="auto">
+                    <a:xfrm>
+                      <a:off x="0" y="0"/>
+                      <a:ext cx="3658655" cy="4867260"/>
+                    </a:xfrm>
+                    <a:prstGeom prst="rect">
+                      <a:avLst/>
+                    </a:prstGeom>
+                    <a:ln>
+                      <a:noFill/>
+                    </a:ln>
+                    <a:extLst>
+                      <a:ext uri="{53640926-AAD7-44D8-BBD7-CCE9431645EC}">
+                        <a14:shadowObscured xmlns:a14="http://schemas.microsoft.com/office/drawing/2010/main"/>
+                      </a:ext>
+                    </a:extLst>
+                  </pic:spPr>
+                </pic:pic>
+              </a:graphicData>
+            </a:graphic>
+          </wp:inline>
+        </w:drawing>
+      </w:r>
+      <w:r>
+        <w:rPr>
+          <w:color w:val="FF0000"/>
+        </w:rPr>
+        <w:t xml:space="preserve"> </w:t>
+      </w:r>
+    </w:p>
+    <w:p>
+      <w:pPr>
+        <w:pStyle w:val="ListParagraph"/>
+        <w:numPr>
+          <w:ilvl w:val="0"/>
+          <w:numId w:val="18"/>
+        </w:numPr>
+        <w:ind w:left="2520"/>
+      </w:pPr>
+      <w:r>
+        <w:rPr>
+          <w:b/>
+        </w:rPr>
+        <w:t>AGR</w:t>
+      </w:r>
+      <w:r>
+        <w:t xml:space="preserve"> –supposed to be a different subspecies. </w:t>
+      </w:r>
+    </w:p>
+    <w:p>
+      <w:pPr>
+        <w:pStyle w:val="ListParagraph"/>
+        <w:numPr>
+          <w:ilvl w:val="0"/>
+          <w:numId w:val="18"/>
+        </w:numPr>
+        <w:ind w:left="2520"/>
+      </w:pPr>
+      <w:r>
+        <w:rPr>
+          <w:b/>
+        </w:rPr>
+        <w:t>CDC</w:t>
+      </w:r>
+      <w:r>
+        <w:t xml:space="preserve"> – potentially </w:t>
+      </w:r>
+      <w:proofErr w:type="spellStart"/>
+      <w:r>
+        <w:t>introgressed</w:t>
+      </w:r>
+      <w:proofErr w:type="spellEnd"/>
+      <w:r>
+        <w:t xml:space="preserve"> by another ESU.</w:t>
+      </w:r>
+    </w:p>
+    <w:p>
+      <w:pPr>
+        <w:pStyle w:val="ListParagraph"/>
+        <w:numPr>
+          <w:ilvl w:val="0"/>
+          <w:numId w:val="18"/>
+        </w:numPr>
+        <w:ind w:left="2520"/>
+      </w:pPr>
+      <w:r>
+        <w:rPr>
+          <w:b/>
+        </w:rPr>
+        <w:t>DES</w:t>
+      </w:r>
+      <w:r>
+        <w:t xml:space="preserve"> – </w:t>
+      </w:r>
+      <w:proofErr w:type="spellStart"/>
+      <w:r>
+        <w:t>mainstem</w:t>
+      </w:r>
+      <w:proofErr w:type="spellEnd"/>
+      <w:r>
+        <w:t xml:space="preserve"> population, upper basin.</w:t>
+      </w:r>
+    </w:p>
+    <w:p>
+      <w:pPr>
+        <w:pStyle w:val="ListParagraph"/>
+        <w:numPr>
+          <w:ilvl w:val="0"/>
+          <w:numId w:val="18"/>
+        </w:numPr>
+        <w:ind w:left="2520"/>
+      </w:pPr>
+      <w:r>
+        <w:rPr>
+          <w:b/>
+        </w:rPr>
+        <w:t>FRU</w:t>
+      </w:r>
+      <w:r>
+        <w:t xml:space="preserve"> –tributary population, upper basin.</w:t>
+      </w:r>
+    </w:p>
+    <w:p>
+      <w:pPr>
+        <w:pStyle w:val="ListParagraph"/>
+        <w:numPr>
+          <w:ilvl w:val="0"/>
+          <w:numId w:val="18"/>
+        </w:numPr>
+        <w:ind w:left="2520"/>
+      </w:pPr>
+      <w:r>
+        <w:rPr>
+          <w:b/>
+        </w:rPr>
+        <w:t>LCR</w:t>
+      </w:r>
+      <w:r>
+        <w:t xml:space="preserve"> –tributary population, lower basin.</w:t>
+      </w:r>
+    </w:p>
+    <w:p>
+      <w:pPr>
+        <w:pStyle w:val="ListParagraph"/>
+        <w:numPr>
+          <w:ilvl w:val="0"/>
+          <w:numId w:val="18"/>
+        </w:numPr>
+        <w:ind w:left="2520"/>
+      </w:pPr>
+      <w:r>
+        <w:rPr>
+          <w:b/>
+        </w:rPr>
+        <w:t>ULC</w:t>
+      </w:r>
+      <w:r>
+        <w:t xml:space="preserve"> – different ESU.</w:t>
+      </w:r>
+    </w:p>
+    <w:p>
+      <w:pPr>
+        <w:pStyle w:val="ListParagraph"/>
+        <w:numPr>
+          <w:ilvl w:val="0"/>
+          <w:numId w:val="18"/>
+        </w:numPr>
+        <w:ind w:left="2520"/>
+      </w:pPr>
+      <w:r>
+        <w:rPr>
+          <w:b/>
+        </w:rPr>
+        <w:t>WER</w:t>
+      </w:r>
+      <w:r>
+        <w:t xml:space="preserve"> – different ESU. Bonneville Basin.</w:t>
+      </w:r>
+      <w:bookmarkStart w:id="0" w:name="_GoBack"/>
+      <w:bookmarkEnd w:id="0"/>
+    </w:p>
+    <w:p>
+      <w:pPr>
         <w:rPr>
           <w:sz w:val="32"/>
           <w:szCs w:val="32"/>
@@ -99,6 +348,7 @@
           <w:sz w:val="32"/>
           <w:szCs w:val="32"/>
         </w:rPr>
+        <w:lastRenderedPageBreak/>
         <w:t>Installation</w:t>
       </w:r>
     </w:p>
@@ -229,13 +479,7 @@
                               <w:rPr>
                                 <w:rFonts w:ascii="Courier New" w:hAnsi="Courier New" w:cs="Courier New"/>
                               </w:rPr>
-                              <w:t xml:space="preserve"> install -</w:t>
-                            </w:r>
-                            <w:r>
-                              <w:rPr>
-                                <w:rFonts w:ascii="Courier New" w:hAnsi="Courier New" w:cs="Courier New"/>
-                              </w:rPr>
-                              <w:t xml:space="preserve">c </w:t>
+                              <w:t xml:space="preserve"> install -c </w:t>
                             </w:r>
                             <w:proofErr w:type="spellStart"/>
                             <w:r>
@@ -332,13 +576,7 @@
                         <w:rPr>
                           <w:rFonts w:ascii="Courier New" w:hAnsi="Courier New" w:cs="Courier New"/>
                         </w:rPr>
-                        <w:t xml:space="preserve"> install -</w:t>
-                      </w:r>
-                      <w:r>
-                        <w:rPr>
-                          <w:rFonts w:ascii="Courier New" w:hAnsi="Courier New" w:cs="Courier New"/>
-                        </w:rPr>
-                        <w:t xml:space="preserve">c </w:t>
+                        <w:t xml:space="preserve"> install -c </w:t>
                       </w:r>
                       <w:proofErr w:type="spellStart"/>
                       <w:r>
@@ -411,10 +649,7 @@
         <w:t xml:space="preserve">To run structure, we need to prep several parameter files as inputs. </w:t>
       </w:r>
       <w:r>
-        <w:t xml:space="preserve">The first, </w:t>
-      </w:r>
-      <w:r>
-        <w:t>(</w:t>
+        <w:t>The first, (</w:t>
       </w:r>
       <w:r>
         <w:rPr>
@@ -431,10 +666,7 @@
       </w:r>
       <w:proofErr w:type="spellEnd"/>
       <w:r>
-        <w:t>)</w:t>
-      </w:r>
-      <w:r>
-        <w:t xml:space="preserve"> contains the main parameter settings for running STRUCTURE. Open this file in </w:t>
+        <w:t xml:space="preserve">) contains the main parameter settings for running STRUCTURE. Open this file in </w:t>
       </w:r>
       <w:proofErr w:type="spellStart"/>
       <w:r>
@@ -460,19 +692,7 @@
         <w:rPr>
           <w:rFonts w:ascii="Courier New" w:hAnsi="Courier New" w:cs="Courier New"/>
         </w:rPr>
-        <w:t xml:space="preserve">#define </w:t>
-      </w:r>
-      <w:r>
-        <w:rPr>
-          <w:rFonts w:ascii="Courier New" w:hAnsi="Courier New" w:cs="Courier New"/>
-        </w:rPr>
-        <w:t>BURNIN</w:t>
-      </w:r>
-      <w:r>
-        <w:rPr>
-          <w:rFonts w:ascii="Courier New" w:hAnsi="Courier New" w:cs="Courier New"/>
-        </w:rPr>
-        <w:t xml:space="preserve"> </w:t>
+        <w:t xml:space="preserve">#define BURNIN </w:t>
       </w:r>
       <w:r>
         <w:t>to</w:t>
@@ -502,19 +722,7 @@
         <w:rPr>
           <w:rFonts w:ascii="Courier New" w:hAnsi="Courier New" w:cs="Courier New"/>
         </w:rPr>
-        <w:t xml:space="preserve">#define </w:t>
-      </w:r>
-      <w:r>
-        <w:rPr>
-          <w:rFonts w:ascii="Courier New" w:hAnsi="Courier New" w:cs="Courier New"/>
-        </w:rPr>
-        <w:t>NUMREPS</w:t>
-      </w:r>
-      <w:r>
-        <w:rPr>
-          <w:rFonts w:ascii="Courier New" w:hAnsi="Courier New" w:cs="Courier New"/>
-        </w:rPr>
-        <w:t xml:space="preserve"> </w:t>
+        <w:t xml:space="preserve">#define NUMREPS </w:t>
       </w:r>
       <w:r>
         <w:t xml:space="preserve">to: </w:t>
@@ -523,10 +731,7 @@
         <w:t>5</w:t>
       </w:r>
       <w:r>
-        <w:t xml:space="preserve">0000. This is the </w:t>
-      </w:r>
-      <w:r>
-        <w:t>post burn-in iterations for MCMC</w:t>
+        <w:t>0000. This is the post burn-in iterations for MCMC</w:t>
       </w:r>
       <w:r>
         <w:t>. Note that both of these are much lower than you would perform in a robust analysis</w:t>
@@ -568,25 +773,10 @@
         <w:rPr>
           <w:rFonts w:ascii="Courier New" w:hAnsi="Courier New" w:cs="Courier New"/>
         </w:rPr>
-        <w:t>#define NUM</w:t>
-      </w:r>
-      <w:r>
-        <w:rPr>
-          <w:rFonts w:ascii="Courier New" w:hAnsi="Courier New" w:cs="Courier New"/>
-        </w:rPr>
-        <w:t>LOCI</w:t>
-      </w:r>
-      <w:r>
-        <w:rPr>
-          <w:rFonts w:ascii="Courier New" w:hAnsi="Courier New" w:cs="Courier New"/>
-        </w:rPr>
-        <w:t xml:space="preserve"> </w:t>
-      </w:r>
-      <w:r>
-        <w:t xml:space="preserve">to: </w:t>
-      </w:r>
-      <w:r>
-        <w:t>15</w:t>
+        <w:t xml:space="preserve">#define NUMLOCI </w:t>
+      </w:r>
+      <w:r>
+        <w:t>to: 15</w:t>
       </w:r>
     </w:p>
     <w:p>
@@ -598,28 +788,13 @@
         </w:numPr>
       </w:pPr>
       <w:r>
-        <w:t>Make sure</w:t>
-      </w:r>
-      <w:r>
-        <w:t xml:space="preserve"> </w:t>
+        <w:t xml:space="preserve">Make sure </w:t>
       </w:r>
       <w:r>
         <w:rPr>
           <w:rFonts w:ascii="Courier New" w:hAnsi="Courier New" w:cs="Courier New"/>
         </w:rPr>
-        <w:t xml:space="preserve">#define </w:t>
-      </w:r>
-      <w:r>
-        <w:rPr>
-          <w:rFonts w:ascii="Courier New" w:hAnsi="Courier New" w:cs="Courier New"/>
-        </w:rPr>
-        <w:t>PLOIDY</w:t>
-      </w:r>
-      <w:r>
-        <w:rPr>
-          <w:rFonts w:ascii="Courier New" w:hAnsi="Courier New" w:cs="Courier New"/>
-        </w:rPr>
-        <w:t xml:space="preserve"> </w:t>
+        <w:t xml:space="preserve">#define PLOIDY </w:t>
       </w:r>
       <w:r>
         <w:t>is set to: 2</w:t>
@@ -640,25 +815,10 @@
         <w:rPr>
           <w:rFonts w:ascii="Courier New" w:hAnsi="Courier New" w:cs="Courier New"/>
         </w:rPr>
-        <w:t xml:space="preserve">#define </w:t>
-      </w:r>
-      <w:r>
-        <w:rPr>
-          <w:rFonts w:ascii="Courier New" w:hAnsi="Courier New" w:cs="Courier New"/>
-        </w:rPr>
-        <w:t>MISSING</w:t>
-      </w:r>
-      <w:r>
-        <w:rPr>
-          <w:rFonts w:ascii="Courier New" w:hAnsi="Courier New" w:cs="Courier New"/>
-        </w:rPr>
-        <w:t xml:space="preserve"> </w:t>
-      </w:r>
-      <w:r>
-        <w:t xml:space="preserve">is set to: </w:t>
-      </w:r>
-      <w:r>
-        <w:t>-9</w:t>
+        <w:t xml:space="preserve">#define MISSING </w:t>
+      </w:r>
+      <w:r>
+        <w:t>is set to: -9</w:t>
       </w:r>
       <w:r>
         <w:t>. This tells Structure how we’ve coded missing alleles</w:t>
@@ -673,28 +833,13 @@
         </w:numPr>
       </w:pPr>
       <w:r>
-        <w:t>Set</w:t>
-      </w:r>
-      <w:r>
-        <w:t xml:space="preserve"> </w:t>
+        <w:t xml:space="preserve">Set </w:t>
       </w:r>
       <w:r>
         <w:rPr>
           <w:rFonts w:ascii="Courier New" w:hAnsi="Courier New" w:cs="Courier New"/>
         </w:rPr>
-        <w:t xml:space="preserve">#define </w:t>
-      </w:r>
-      <w:r>
-        <w:rPr>
-          <w:rFonts w:ascii="Courier New" w:hAnsi="Courier New" w:cs="Courier New"/>
-        </w:rPr>
-        <w:t>ONEROWPERIND</w:t>
-      </w:r>
-      <w:r>
-        <w:rPr>
-          <w:rFonts w:ascii="Courier New" w:hAnsi="Courier New" w:cs="Courier New"/>
-        </w:rPr>
-        <w:t xml:space="preserve"> </w:t>
+        <w:t xml:space="preserve">#define ONEROWPERIND </w:t>
       </w:r>
       <w:r>
         <w:t>to 1, which tells Structure the format of our input</w:t>
@@ -715,43 +860,25 @@
         <w:rPr>
           <w:rFonts w:ascii="Courier New" w:hAnsi="Courier New" w:cs="Courier New"/>
         </w:rPr>
-        <w:t>#define</w:t>
+        <w:t>#define LABEL</w:t>
+      </w:r>
+      <w:r>
+        <w:t xml:space="preserve">, </w:t>
       </w:r>
       <w:r>
         <w:rPr>
           <w:rFonts w:ascii="Courier New" w:hAnsi="Courier New" w:cs="Courier New"/>
         </w:rPr>
-        <w:t xml:space="preserve"> LABEL</w:t>
-      </w:r>
-      <w:r>
-        <w:t xml:space="preserve">, </w:t>
+        <w:t>#define POPDATA</w:t>
+      </w:r>
+      <w:r>
+        <w:t xml:space="preserve">, and </w:t>
       </w:r>
       <w:r>
         <w:rPr>
           <w:rFonts w:ascii="Courier New" w:hAnsi="Courier New" w:cs="Courier New"/>
         </w:rPr>
-        <w:t xml:space="preserve">#define </w:t>
-      </w:r>
-      <w:r>
-        <w:rPr>
-          <w:rFonts w:ascii="Courier New" w:hAnsi="Courier New" w:cs="Courier New"/>
-        </w:rPr>
-        <w:t>POPDATA</w:t>
-      </w:r>
-      <w:r>
-        <w:t xml:space="preserve">, and </w:t>
-      </w:r>
-      <w:r>
-        <w:rPr>
-          <w:rFonts w:ascii="Courier New" w:hAnsi="Courier New" w:cs="Courier New"/>
-        </w:rPr>
-        <w:t xml:space="preserve">#define </w:t>
-      </w:r>
-      <w:r>
-        <w:rPr>
-          <w:rFonts w:ascii="Courier New" w:hAnsi="Courier New" w:cs="Courier New"/>
-        </w:rPr>
-        <w:t>POPFLAG</w:t>
+        <w:t>#define POPFLAG</w:t>
       </w:r>
       <w:r>
         <w:t xml:space="preserve"> are all set to 1</w:t>
@@ -794,13 +921,7 @@
         <w:rPr>
           <w:rFonts w:ascii="Courier New" w:hAnsi="Courier New" w:cs="Courier New"/>
         </w:rPr>
-        <w:t>extra</w:t>
-      </w:r>
-      <w:r>
-        <w:rPr>
-          <w:rFonts w:ascii="Courier New" w:hAnsi="Courier New" w:cs="Courier New"/>
-        </w:rPr>
-        <w:t>params</w:t>
+        <w:t>extraparams</w:t>
       </w:r>
       <w:proofErr w:type="spellEnd"/>
       <w:r>
@@ -861,7 +982,6 @@
         <w:rPr>
           <w:rFonts w:ascii="Courier New" w:hAnsi="Courier New" w:cs="Courier New"/>
         </w:rPr>
-        <w:lastRenderedPageBreak/>
         <w:t xml:space="preserve">NOADMIX=1: </w:t>
       </w:r>
       <w:r>
@@ -892,19 +1012,7 @@
         <w:rPr>
           <w:rFonts w:ascii="Courier New" w:hAnsi="Courier New" w:cs="Courier New"/>
         </w:rPr>
-        <w:t>NOADMIX=</w:t>
-      </w:r>
-      <w:r>
-        <w:rPr>
-          <w:rFonts w:ascii="Courier New" w:hAnsi="Courier New" w:cs="Courier New"/>
-        </w:rPr>
-        <w:t>0</w:t>
-      </w:r>
-      <w:r>
-        <w:rPr>
-          <w:rFonts w:ascii="Courier New" w:hAnsi="Courier New" w:cs="Courier New"/>
-        </w:rPr>
-        <w:t xml:space="preserve">: </w:t>
+        <w:t xml:space="preserve">NOADMIX=0: </w:t>
       </w:r>
       <w:r>
         <w:rPr>
@@ -919,7 +1027,11 @@
         <w:t>may</w:t>
       </w:r>
       <w:r>
-        <w:t xml:space="preserve"> inherit a fraction of its genome from population A, and another fraction from population B.  </w:t>
+        <w:t xml:space="preserve"> inherit a fraction of its genome from </w:t>
+      </w:r>
+      <w:r>
+        <w:lastRenderedPageBreak/>
+        <w:t xml:space="preserve">population A, and another fraction from population B.  </w:t>
       </w:r>
       <w:r>
         <w:t xml:space="preserve">This is a more general model that can be applied in many situations to elucidate gene flow among populations or cryptic population structure.  This is also the most frequently used </w:t>
@@ -943,25 +1055,7 @@
         <w:rPr>
           <w:rFonts w:ascii="Courier New" w:hAnsi="Courier New" w:cs="Courier New"/>
         </w:rPr>
-        <w:t>LINKAGE</w:t>
-      </w:r>
-      <w:r>
-        <w:rPr>
-          <w:rFonts w:ascii="Courier New" w:hAnsi="Courier New" w:cs="Courier New"/>
-        </w:rPr>
-        <w:t>=</w:t>
-      </w:r>
-      <w:r>
-        <w:rPr>
-          <w:rFonts w:ascii="Courier New" w:hAnsi="Courier New" w:cs="Courier New"/>
-        </w:rPr>
-        <w:t>1</w:t>
-      </w:r>
-      <w:r>
-        <w:rPr>
-          <w:rFonts w:ascii="Courier New" w:hAnsi="Courier New" w:cs="Courier New"/>
-        </w:rPr>
-        <w:t xml:space="preserve">: </w:t>
+        <w:t xml:space="preserve">LINKAGE=1: </w:t>
       </w:r>
       <w:r>
         <w:rPr>
@@ -991,66 +1085,90 @@
         <w:rPr>
           <w:rFonts w:ascii="Courier New" w:hAnsi="Courier New" w:cs="Courier New"/>
         </w:rPr>
-        <w:t>USEPOPINFO</w:t>
-      </w:r>
+        <w:t xml:space="preserve">USEPOPINFO=1: </w:t>
+      </w:r>
+      <w:r>
+        <w:rPr>
+          <w:b/>
+        </w:rPr>
+        <w:t>Use Population Information to test for migrants</w:t>
+      </w:r>
+      <w:r>
+        <w:t xml:space="preserve"> – This model can be applied when population structure reflects sampling locations with the exception of a few individuals that appear to be misclassified (i.e., potential recent immigrants into a population).  </w:t>
+      </w:r>
+    </w:p>
+    <w:p>
+      <w:pPr>
+        <w:pStyle w:val="ListParagraph"/>
+      </w:pPr>
+    </w:p>
+    <w:p>
+      <w:pPr>
+        <w:rPr>
+          <w:b/>
+        </w:rPr>
+      </w:pPr>
+      <w:r>
+        <w:rPr>
+          <w:b/>
+        </w:rPr>
+        <w:t xml:space="preserve">Before setting, answer question 1 in the homework. Enter your values for </w:t>
+      </w:r>
+      <w:proofErr w:type="gramStart"/>
       <w:r>
         <w:rPr>
           <w:rFonts w:ascii="Courier New" w:hAnsi="Courier New" w:cs="Courier New"/>
         </w:rPr>
-        <w:t xml:space="preserve">=1: </w:t>
+        <w:t>NOADMIX</w:t>
+      </w:r>
+      <w:r>
+        <w:rPr>
+          <w:rFonts w:ascii="Courier New" w:hAnsi="Courier New" w:cs="Courier New"/>
+        </w:rPr>
+        <w:t>,</w:t>
       </w:r>
       <w:r>
         <w:rPr>
           <w:b/>
         </w:rPr>
-        <w:t>Use Population Information to test for migrants</w:t>
-      </w:r>
-      <w:r>
-        <w:t xml:space="preserve"> – This model can be applied when population structure reflects sampling locations with the exception of a few individuals that appear to be misclassified (i.e., potential recent immigrants into a population).  </w:t>
-      </w:r>
-    </w:p>
-    <w:p>
-      <w:pPr>
-        <w:pStyle w:val="ListParagraph"/>
-      </w:pPr>
-    </w:p>
-    <w:p>
-      <w:pPr>
+        <w:t xml:space="preserve"> and</w:t>
+      </w:r>
+      <w:proofErr w:type="gramEnd"/>
+      <w:r>
         <w:rPr>
           <w:b/>
         </w:rPr>
-      </w:pPr>
+        <w:t xml:space="preserve"> leave</w:t>
+      </w:r>
       <w:r>
         <w:rPr>
           <w:b/>
         </w:rPr>
-        <w:t xml:space="preserve">Before setting, answer question 1 in the homework. Enter your values for </w:t>
-      </w:r>
-      <w:proofErr w:type="gramStart"/>
+        <w:t xml:space="preserve"> </w:t>
+      </w:r>
       <w:r>
         <w:rPr>
           <w:rFonts w:ascii="Courier New" w:hAnsi="Courier New" w:cs="Courier New"/>
         </w:rPr>
-        <w:t>NOADMIX</w:t>
+        <w:t>LINKAG</w:t>
       </w:r>
       <w:r>
         <w:rPr>
           <w:rFonts w:ascii="Courier New" w:hAnsi="Courier New" w:cs="Courier New"/>
         </w:rPr>
-        <w:t>,</w:t>
+        <w:t>E=0</w:t>
       </w:r>
       <w:r>
         <w:rPr>
           <w:b/>
         </w:rPr>
-        <w:t xml:space="preserve"> and</w:t>
-      </w:r>
-      <w:proofErr w:type="gramEnd"/>
+        <w:t xml:space="preserve"> </w:t>
+      </w:r>
       <w:r>
         <w:rPr>
           <w:b/>
         </w:rPr>
-        <w:t xml:space="preserve"> leave</w:t>
+        <w:t>and</w:t>
       </w:r>
       <w:r>
         <w:rPr>
@@ -1062,43 +1180,7 @@
         <w:rPr>
           <w:rFonts w:ascii="Courier New" w:hAnsi="Courier New" w:cs="Courier New"/>
         </w:rPr>
-        <w:t>LINKAG</w:t>
-      </w:r>
-      <w:r>
-        <w:rPr>
-          <w:rFonts w:ascii="Courier New" w:hAnsi="Courier New" w:cs="Courier New"/>
-        </w:rPr>
-        <w:t>E=0</w:t>
-      </w:r>
-      <w:r>
-        <w:rPr>
-          <w:b/>
-        </w:rPr>
-        <w:t xml:space="preserve"> </w:t>
-      </w:r>
-      <w:r>
-        <w:rPr>
-          <w:b/>
-        </w:rPr>
-        <w:t>and</w:t>
-      </w:r>
-      <w:r>
-        <w:rPr>
-          <w:b/>
-        </w:rPr>
-        <w:t xml:space="preserve"> </w:t>
-      </w:r>
-      <w:r>
-        <w:rPr>
-          <w:rFonts w:ascii="Courier New" w:hAnsi="Courier New" w:cs="Courier New"/>
-        </w:rPr>
-        <w:t>USEPOPINFO=</w:t>
-      </w:r>
-      <w:r>
-        <w:rPr>
-          <w:rFonts w:ascii="Courier New" w:hAnsi="Courier New" w:cs="Courier New"/>
-        </w:rPr>
-        <w:t>0</w:t>
+        <w:t>USEPOPINFO=0</w:t>
       </w:r>
       <w:r>
         <w:t>.</w:t>
@@ -1131,13 +1213,7 @@
         <w:rPr>
           <w:rFonts w:ascii="Courier New" w:hAnsi="Courier New" w:cs="Courier New"/>
         </w:rPr>
-        <w:t>FREQSCORR</w:t>
-      </w:r>
-      <w:r>
-        <w:rPr>
-          <w:rFonts w:ascii="Courier New" w:hAnsi="Courier New" w:cs="Courier New"/>
-        </w:rPr>
-        <w:t xml:space="preserve">=1: </w:t>
+        <w:t xml:space="preserve">FREQSCORR=1: </w:t>
       </w:r>
       <w:r>
         <w:rPr>
@@ -1167,19 +1243,7 @@
         <w:rPr>
           <w:rFonts w:ascii="Courier New" w:hAnsi="Courier New" w:cs="Courier New"/>
         </w:rPr>
-        <w:t>FREQSCORR=</w:t>
-      </w:r>
-      <w:r>
-        <w:rPr>
-          <w:rFonts w:ascii="Courier New" w:hAnsi="Courier New" w:cs="Courier New"/>
-        </w:rPr>
-        <w:t>0</w:t>
-      </w:r>
-      <w:r>
-        <w:rPr>
-          <w:rFonts w:ascii="Courier New" w:hAnsi="Courier New" w:cs="Courier New"/>
-        </w:rPr>
-        <w:t xml:space="preserve">: </w:t>
+        <w:t xml:space="preserve">FREQSCORR=0: </w:t>
       </w:r>
       <w:r>
         <w:rPr>
@@ -1209,114 +1273,75 @@
         <w:rPr>
           <w:rFonts w:ascii="Courier New" w:hAnsi="Courier New" w:cs="Courier New"/>
         </w:rPr>
-        <w:t>INFERLAMBDA</w:t>
-      </w:r>
+        <w:t xml:space="preserve">INFERLAMBDA=1: </w:t>
+      </w:r>
+      <w:r>
+        <w:rPr>
+          <w:b/>
+        </w:rPr>
+        <w:t>Infer Lambda</w:t>
+      </w:r>
+      <w:r>
+        <w:t xml:space="preserve"> –</w:t>
+      </w:r>
+      <w:r>
+        <w:t xml:space="preserve"> </w:t>
+      </w:r>
+      <w:r>
+        <w:t>Lambda</w:t>
+      </w:r>
+      <w:r>
+        <w:t xml:space="preserve"> is the model parameter that specifies the distribution from which allele frequencies are sampled.  Lambda is also fixed at a set value or inferred from the correlated or independent allele frequency models (this is hidden under the “Advanced” option for both models).   The default option is to fix lambda = 1 for either allele frequency model. </w:t>
+      </w:r>
+      <w:r>
+        <w:rPr>
+          <w:u w:val="single"/>
+        </w:rPr>
+        <w:t xml:space="preserve"> The manual recommends leaving this option alone for most analyses.</w:t>
+      </w:r>
+    </w:p>
+    <w:p/>
+    <w:p>
+      <w:r>
+        <w:rPr>
+          <w:b/>
+        </w:rPr>
+        <w:t xml:space="preserve">Before setting, answer question 2 in the homework. Enter your choice for </w:t>
+      </w:r>
+      <w:proofErr w:type="gramStart"/>
       <w:r>
         <w:rPr>
           <w:rFonts w:ascii="Courier New" w:hAnsi="Courier New" w:cs="Courier New"/>
         </w:rPr>
-        <w:t>=</w:t>
+        <w:t>FREQSCORR</w:t>
+      </w:r>
+      <w:r>
+        <w:rPr>
+          <w:b/>
+        </w:rPr>
+        <w:t>, and</w:t>
+      </w:r>
+      <w:proofErr w:type="gramEnd"/>
+      <w:r>
+        <w:rPr>
+          <w:b/>
+        </w:rPr>
+        <w:t xml:space="preserve"> leave </w:t>
       </w:r>
       <w:r>
         <w:rPr>
           <w:rFonts w:ascii="Courier New" w:hAnsi="Courier New" w:cs="Courier New"/>
         </w:rPr>
-        <w:t>1</w:t>
+        <w:t>INFERLAMBDA=</w:t>
       </w:r>
       <w:r>
         <w:rPr>
           <w:rFonts w:ascii="Courier New" w:hAnsi="Courier New" w:cs="Courier New"/>
         </w:rPr>
-        <w:t xml:space="preserve">: </w:t>
-      </w:r>
-      <w:r>
-        <w:rPr>
-          <w:b/>
-        </w:rPr>
-        <w:t>Infer Lambda</w:t>
-      </w:r>
-      <w:r>
-        <w:t xml:space="preserve"> –</w:t>
-      </w:r>
-      <w:r>
-        <w:t xml:space="preserve"> </w:t>
-      </w:r>
-      <w:r>
-        <w:t>Lambda</w:t>
-      </w:r>
-      <w:r>
-        <w:t xml:space="preserve"> is the model parameter that specifies the distribution from which allele frequencies are sampled.  Lambda is also fixed at a set value or inferred from the correlated or independent allele frequency models (this is hidden under the “Advanced” option for both models).   The default option is to fix lambda = 1 for either allele frequency model. </w:t>
-      </w:r>
-      <w:r>
-        <w:rPr>
-          <w:u w:val="single"/>
-        </w:rPr>
-        <w:t xml:space="preserve"> The manual recommends leaving this option alone for most analyses.</w:t>
-      </w:r>
-    </w:p>
-    <w:p/>
-    <w:p>
-      <w:r>
-        <w:rPr>
-          <w:b/>
-        </w:rPr>
-        <w:t xml:space="preserve">Before setting, answer question </w:t>
-      </w:r>
-      <w:r>
-        <w:rPr>
-          <w:b/>
-        </w:rPr>
-        <w:t>2</w:t>
-      </w:r>
-      <w:r>
-        <w:rPr>
-          <w:b/>
-        </w:rPr>
-        <w:t xml:space="preserve"> in the homework. Enter your</w:t>
-      </w:r>
-      <w:r>
-        <w:rPr>
-          <w:b/>
-        </w:rPr>
-        <w:t xml:space="preserve"> choice</w:t>
-      </w:r>
-      <w:r>
-        <w:rPr>
-          <w:b/>
-        </w:rPr>
-        <w:t xml:space="preserve"> for </w:t>
-      </w:r>
-      <w:proofErr w:type="gramStart"/>
-      <w:r>
-        <w:rPr>
-          <w:rFonts w:ascii="Courier New" w:hAnsi="Courier New" w:cs="Courier New"/>
-        </w:rPr>
-        <w:t>FREQSCORR</w:t>
-      </w:r>
-      <w:r>
-        <w:rPr>
-          <w:b/>
-        </w:rPr>
-        <w:t>, and</w:t>
-      </w:r>
-      <w:proofErr w:type="gramEnd"/>
-      <w:r>
-        <w:rPr>
-          <w:b/>
-        </w:rPr>
-        <w:t xml:space="preserve"> leave </w:t>
-      </w:r>
-      <w:r>
-        <w:rPr>
-          <w:rFonts w:ascii="Courier New" w:hAnsi="Courier New" w:cs="Courier New"/>
-        </w:rPr>
-        <w:t>INFERLAMBDA=1</w:t>
-      </w:r>
-      <w:r>
-        <w:t>.</w:t>
-      </w:r>
-      <w:r>
-        <w:t xml:space="preserve"> </w:t>
+        <w:t>0</w:t>
+      </w:r>
+      <w:r>
+        <w:t xml:space="preserve">. </w:t>
       </w:r>
     </w:p>
     <w:p/>
@@ -1375,43 +1400,43 @@
     <w:p/>
     <w:p>
       <w:r>
+        <w:t xml:space="preserve">Save both of your </w:t>
+      </w:r>
+      <w:proofErr w:type="spellStart"/>
+      <w:r>
+        <w:t>params</w:t>
+      </w:r>
+      <w:proofErr w:type="spellEnd"/>
+      <w:r>
+        <w:t xml:space="preserve"> files and close </w:t>
+      </w:r>
+      <w:proofErr w:type="spellStart"/>
+      <w:r>
+        <w:t>TextWranger</w:t>
+      </w:r>
+      <w:proofErr w:type="spellEnd"/>
+      <w:r>
+        <w:t>.</w:t>
+      </w:r>
+    </w:p>
+    <w:p/>
+    <w:p>
+      <w:pPr>
+        <w:rPr>
+          <w:b/>
+        </w:rPr>
+      </w:pPr>
+      <w:r>
+        <w:rPr>
+          <w:b/>
+        </w:rPr>
+        <w:t>Running STRUCTURE with GNU-Parallel</w:t>
+      </w:r>
+    </w:p>
+    <w:p/>
+    <w:p>
+      <w:r>
         <w:lastRenderedPageBreak/>
-        <w:t xml:space="preserve">Save both of your </w:t>
-      </w:r>
-      <w:proofErr w:type="spellStart"/>
-      <w:r>
-        <w:t>params</w:t>
-      </w:r>
-      <w:proofErr w:type="spellEnd"/>
-      <w:r>
-        <w:t xml:space="preserve"> files and close </w:t>
-      </w:r>
-      <w:proofErr w:type="spellStart"/>
-      <w:r>
-        <w:t>TextWranger</w:t>
-      </w:r>
-      <w:proofErr w:type="spellEnd"/>
-      <w:r>
-        <w:t>.</w:t>
-      </w:r>
-    </w:p>
-    <w:p/>
-    <w:p>
-      <w:pPr>
-        <w:rPr>
-          <w:b/>
-        </w:rPr>
-      </w:pPr>
-      <w:r>
-        <w:rPr>
-          <w:b/>
-        </w:rPr>
-        <w:t>Running STRUCTURE with GNU-Parallel</w:t>
-      </w:r>
-    </w:p>
-    <w:p/>
-    <w:p>
-      <w:r>
         <w:t xml:space="preserve">We will be using </w:t>
       </w:r>
       <w:r>
@@ -1824,31 +1849,7 @@
                               <w:rPr>
                                 <w:rFonts w:ascii="Courier New" w:hAnsi="Courier New" w:cs="Courier New"/>
                               </w:rPr>
-                              <w:t xml:space="preserve">parallel ‘structure -K </w:t>
-                            </w:r>
-                            <w:r>
-                              <w:rPr>
-                                <w:rFonts w:ascii="Courier New" w:hAnsi="Courier New" w:cs="Courier New"/>
-                              </w:rPr>
-                              <w:t>1</w:t>
-                            </w:r>
-                            <w:r>
-                              <w:rPr>
-                                <w:rFonts w:ascii="Courier New" w:hAnsi="Courier New" w:cs="Courier New"/>
-                              </w:rPr>
-                              <w:t xml:space="preserve"> -D 123</w:t>
-                            </w:r>
-                            <w:r>
-                              <w:rPr>
-                                <w:rFonts w:ascii="Courier New" w:hAnsi="Courier New" w:cs="Courier New"/>
-                              </w:rPr>
-                              <w:t>1</w:t>
-                            </w:r>
-                            <w:r>
-                              <w:rPr>
-                                <w:rFonts w:ascii="Courier New" w:hAnsi="Courier New" w:cs="Courier New"/>
-                              </w:rPr>
-                              <w:t xml:space="preserve">45{} -m </w:t>
+                              <w:t xml:space="preserve">parallel ‘structure -K 1 -D 123145{} -m </w:t>
                             </w:r>
                             <w:proofErr w:type="spellStart"/>
                             <w:r>
@@ -1962,31 +1963,7 @@
                         <w:rPr>
                           <w:rFonts w:ascii="Courier New" w:hAnsi="Courier New" w:cs="Courier New"/>
                         </w:rPr>
-                        <w:t xml:space="preserve">parallel ‘structure -K </w:t>
-                      </w:r>
-                      <w:r>
-                        <w:rPr>
-                          <w:rFonts w:ascii="Courier New" w:hAnsi="Courier New" w:cs="Courier New"/>
-                        </w:rPr>
-                        <w:t>1</w:t>
-                      </w:r>
-                      <w:r>
-                        <w:rPr>
-                          <w:rFonts w:ascii="Courier New" w:hAnsi="Courier New" w:cs="Courier New"/>
-                        </w:rPr>
-                        <w:t xml:space="preserve"> -D 123</w:t>
-                      </w:r>
-                      <w:r>
-                        <w:rPr>
-                          <w:rFonts w:ascii="Courier New" w:hAnsi="Courier New" w:cs="Courier New"/>
-                        </w:rPr>
-                        <w:t>1</w:t>
-                      </w:r>
-                      <w:r>
-                        <w:rPr>
-                          <w:rFonts w:ascii="Courier New" w:hAnsi="Courier New" w:cs="Courier New"/>
-                        </w:rPr>
-                        <w:t xml:space="preserve">45{} -m </w:t>
+                        <w:t xml:space="preserve">parallel ‘structure -K 1 -D 123145{} -m </w:t>
                       </w:r>
                       <w:proofErr w:type="spellStart"/>
                       <w:r>
@@ -2101,19 +2078,7 @@
         <w:rPr>
           <w:rFonts w:ascii="Courier New" w:hAnsi="Courier New" w:cs="Courier New"/>
         </w:rPr>
-        <w:t>p</w:t>
-      </w:r>
-      <w:r>
-        <w:rPr>
-          <w:rFonts w:ascii="Courier New" w:hAnsi="Courier New" w:cs="Courier New"/>
-        </w:rPr>
-        <w:t>arallel</w:t>
-      </w:r>
-      <w:r>
-        <w:rPr>
-          <w:rFonts w:ascii="Courier New" w:hAnsi="Courier New" w:cs="Courier New"/>
-        </w:rPr>
-        <w:t xml:space="preserve">: </w:t>
+        <w:t xml:space="preserve">parallel: </w:t>
       </w:r>
       <w:r>
         <w:t>This portion indicates the start of a GNU-Parallel command-line call. Everything that follows in the single-quotes will be executed by GNU-Parallel</w:t>
@@ -2140,13 +2105,7 @@
         <w:rPr>
           <w:rFonts w:ascii="Courier New" w:hAnsi="Courier New" w:cs="Courier New"/>
         </w:rPr>
-        <w:t>structure</w:t>
-      </w:r>
-      <w:r>
-        <w:rPr>
-          <w:rFonts w:ascii="Courier New" w:hAnsi="Courier New" w:cs="Courier New"/>
-        </w:rPr>
-        <w:t xml:space="preserve">: </w:t>
+        <w:t xml:space="preserve">structure: </w:t>
       </w:r>
       <w:r>
         <w:t xml:space="preserve">This call the command-line version of Structure. What follows are arguments to be interpreted by Structure. </w:t>
@@ -2164,13 +2123,7 @@
         <w:rPr>
           <w:rFonts w:ascii="Courier New" w:hAnsi="Courier New" w:cs="Courier New"/>
         </w:rPr>
-        <w:t>-K 1</w:t>
-      </w:r>
-      <w:r>
-        <w:rPr>
-          <w:rFonts w:ascii="Courier New" w:hAnsi="Courier New" w:cs="Courier New"/>
-        </w:rPr>
-        <w:t xml:space="preserve">: </w:t>
+        <w:t xml:space="preserve">-K 1: </w:t>
       </w:r>
       <w:r>
         <w:t>This tells Structure to run with only inferring 1 cluster (</w:t>
@@ -2197,19 +2150,7 @@
         <w:rPr>
           <w:rFonts w:ascii="Courier New" w:hAnsi="Courier New" w:cs="Courier New"/>
         </w:rPr>
-        <w:t>-</w:t>
-      </w:r>
-      <w:r>
-        <w:rPr>
-          <w:rFonts w:ascii="Courier New" w:hAnsi="Courier New" w:cs="Courier New"/>
-        </w:rPr>
-        <w:t>D 123145{}</w:t>
-      </w:r>
-      <w:r>
-        <w:rPr>
-          <w:rFonts w:ascii="Courier New" w:hAnsi="Courier New" w:cs="Courier New"/>
-        </w:rPr>
-        <w:t xml:space="preserve">: </w:t>
+        <w:t xml:space="preserve">-D 123145{}: </w:t>
       </w:r>
       <w:r>
         <w:t xml:space="preserve">The </w:t>
@@ -2239,13 +2180,7 @@
         <w:rPr>
           <w:rFonts w:ascii="Courier New" w:hAnsi="Courier New" w:cs="Courier New"/>
         </w:rPr>
-        <w:t>-</w:t>
-      </w:r>
-      <w:r>
-        <w:rPr>
-          <w:rFonts w:ascii="Courier New" w:hAnsi="Courier New" w:cs="Courier New"/>
-        </w:rPr>
-        <w:t>m, -e, -</w:t>
+        <w:t>-m, -e, -</w:t>
       </w:r>
       <w:proofErr w:type="spellStart"/>
       <w:r>
@@ -2293,33 +2228,21 @@
         <w:rPr>
           <w:rFonts w:ascii="Courier New" w:hAnsi="Courier New" w:cs="Courier New"/>
         </w:rPr>
-        <w:t>-</w:t>
-      </w:r>
+        <w:t>-o k1</w:t>
+      </w:r>
+      <w:proofErr w:type="gramStart"/>
       <w:r>
         <w:rPr>
           <w:rFonts w:ascii="Courier New" w:hAnsi="Courier New" w:cs="Courier New"/>
         </w:rPr>
-        <w:t>o k1</w:t>
-      </w:r>
-      <w:proofErr w:type="gramStart"/>
+        <w:t>_{</w:t>
+      </w:r>
+      <w:proofErr w:type="gramEnd"/>
       <w:r>
         <w:rPr>
           <w:rFonts w:ascii="Courier New" w:hAnsi="Courier New" w:cs="Courier New"/>
         </w:rPr>
-        <w:t>_{</w:t>
-      </w:r>
-      <w:proofErr w:type="gramEnd"/>
-      <w:r>
-        <w:rPr>
-          <w:rFonts w:ascii="Courier New" w:hAnsi="Courier New" w:cs="Courier New"/>
-        </w:rPr>
-        <w:t>}.out</w:t>
-      </w:r>
-      <w:r>
-        <w:rPr>
-          <w:rFonts w:ascii="Courier New" w:hAnsi="Courier New" w:cs="Courier New"/>
-        </w:rPr>
-        <w:t xml:space="preserve">: </w:t>
+        <w:t xml:space="preserve">}.out: </w:t>
       </w:r>
       <w:r>
         <w:t xml:space="preserve">Every time GNU-Parallel sees the “{}” symbol, it will insert the replicate number. We are using this functionality to have Structure name our output files (provided via -o) differently for each replicate (e.g. replicate #4 for </w:t>
@@ -2368,21 +2291,15 @@
         <w:rPr>
           <w:rFonts w:ascii="Courier New" w:hAnsi="Courier New" w:cs="Courier New"/>
         </w:rPr>
-        <w:t xml:space="preserve"> 1 4)</w:t>
+        <w:t xml:space="preserve"> 1 4): </w:t>
+      </w:r>
+      <w:r>
+        <w:t xml:space="preserve">This part tells GNU-Parallel how many times we would like it to perform the command written between single-quotes. In this case, we asked it to run the </w:t>
       </w:r>
       <w:r>
         <w:rPr>
           <w:rFonts w:ascii="Courier New" w:hAnsi="Courier New" w:cs="Courier New"/>
         </w:rPr>
-        <w:t xml:space="preserve">: </w:t>
-      </w:r>
-      <w:r>
-        <w:t xml:space="preserve">This part tells GNU-Parallel how many times we would like it to perform the command written between single-quotes. In this case, we asked it to run the </w:t>
-      </w:r>
-      <w:r>
-        <w:rPr>
-          <w:rFonts w:ascii="Courier New" w:hAnsi="Courier New" w:cs="Courier New"/>
-        </w:rPr>
         <w:t>structure</w:t>
       </w:r>
       <w:r>
@@ -2465,35 +2382,32 @@
         <w:t>K</w:t>
       </w:r>
       <w:r>
-        <w:t xml:space="preserve">=6 run (the longest one) to run for </w:t>
-      </w:r>
+        <w:t xml:space="preserve">=6 run (the longest one) to run for only about 2-3 minutes. Luckily, we have GNU-Parallel, or else you would have to wait for each replicate to run sequentially! </w:t>
+      </w:r>
+      <w:r>
+        <w:sym w:font="Wingdings" w:char="F04A"/>
+      </w:r>
+      <w:r>
+        <w:t xml:space="preserve"> </w:t>
+      </w:r>
+    </w:p>
+    <w:p/>
+    <w:p>
+      <w:pPr>
+        <w:rPr>
+          <w:b/>
+        </w:rPr>
+      </w:pPr>
+      <w:r>
+        <w:rPr>
+          <w:b/>
+        </w:rPr>
+        <w:t>Pro Tip™©:</w:t>
+      </w:r>
+    </w:p>
+    <w:p>
       <w:r>
         <w:lastRenderedPageBreak/>
-        <w:t xml:space="preserve">only about 2-3 minutes. Luckily, we have GNU-Parallel, or else you would have to wait for each replicate to run sequentially! </w:t>
-      </w:r>
-      <w:r>
-        <w:sym w:font="Wingdings" w:char="F04A"/>
-      </w:r>
-      <w:r>
-        <w:t xml:space="preserve"> </w:t>
-      </w:r>
-    </w:p>
-    <w:p/>
-    <w:p>
-      <w:pPr>
-        <w:rPr>
-          <w:b/>
-        </w:rPr>
-      </w:pPr>
-      <w:r>
-        <w:rPr>
-          <w:b/>
-        </w:rPr>
-        <w:t>Pro Tip™©:</w:t>
-      </w:r>
-    </w:p>
-    <w:p>
-      <w:r>
         <w:t xml:space="preserve">You can also use the following Bash </w:t>
       </w:r>
       <w:r>
@@ -2631,19 +2545,7 @@
                               <w:rPr>
                                 <w:rFonts w:ascii="Courier New" w:hAnsi="Courier New" w:cs="Courier New"/>
                               </w:rPr>
-                              <w:t xml:space="preserve"> 1 6`; do </w:t>
-                            </w:r>
-                            <w:r>
-                              <w:rPr>
-                                <w:rFonts w:ascii="Courier New" w:hAnsi="Courier New" w:cs="Courier New"/>
-                              </w:rPr>
-                              <w:t>parallel ‘</w:t>
-                            </w:r>
-                            <w:r>
-                              <w:rPr>
-                                <w:rFonts w:ascii="Courier New" w:hAnsi="Courier New" w:cs="Courier New"/>
-                              </w:rPr>
-                              <w:t>structure -K ${</w:t>
+                              <w:t xml:space="preserve"> 1 6`; do parallel ‘structure -K ${</w:t>
                             </w:r>
                             <w:proofErr w:type="spellStart"/>
                             <w:r>
@@ -2657,19 +2559,7 @@
                               <w:rPr>
                                 <w:rFonts w:ascii="Courier New" w:hAnsi="Courier New" w:cs="Courier New"/>
                               </w:rPr>
-                              <w:t>}</w:t>
-                            </w:r>
-                            <w:r>
-                              <w:rPr>
-                                <w:rFonts w:ascii="Courier New" w:hAnsi="Courier New" w:cs="Courier New"/>
-                              </w:rPr>
-                              <w:t xml:space="preserve"> -D 123$</w:t>
-                            </w:r>
-                            <w:r>
-                              <w:rPr>
-                                <w:rFonts w:ascii="Courier New" w:hAnsi="Courier New" w:cs="Courier New"/>
-                              </w:rPr>
-                              <w:t>{</w:t>
+                              <w:t>} -D 123${</w:t>
                             </w:r>
                             <w:proofErr w:type="spellStart"/>
                             <w:r>
@@ -2683,13 +2573,7 @@
                               <w:rPr>
                                 <w:rFonts w:ascii="Courier New" w:hAnsi="Courier New" w:cs="Courier New"/>
                               </w:rPr>
-                              <w:t>}</w:t>
-                            </w:r>
-                            <w:r>
-                              <w:rPr>
-                                <w:rFonts w:ascii="Courier New" w:hAnsi="Courier New" w:cs="Courier New"/>
-                              </w:rPr>
-                              <w:t xml:space="preserve">45{} -m </w:t>
+                              <w:t xml:space="preserve">}45{} -m </w:t>
                             </w:r>
                             <w:proofErr w:type="spellStart"/>
                             <w:r>
@@ -2852,19 +2736,7 @@
                         <w:rPr>
                           <w:rFonts w:ascii="Courier New" w:hAnsi="Courier New" w:cs="Courier New"/>
                         </w:rPr>
-                        <w:t xml:space="preserve"> 1 6`; do </w:t>
-                      </w:r>
-                      <w:r>
-                        <w:rPr>
-                          <w:rFonts w:ascii="Courier New" w:hAnsi="Courier New" w:cs="Courier New"/>
-                        </w:rPr>
-                        <w:t>parallel ‘</w:t>
-                      </w:r>
-                      <w:r>
-                        <w:rPr>
-                          <w:rFonts w:ascii="Courier New" w:hAnsi="Courier New" w:cs="Courier New"/>
-                        </w:rPr>
-                        <w:t>structure -K ${</w:t>
+                        <w:t xml:space="preserve"> 1 6`; do parallel ‘structure -K ${</w:t>
                       </w:r>
                       <w:proofErr w:type="spellStart"/>
                       <w:r>
@@ -2878,19 +2750,7 @@
                         <w:rPr>
                           <w:rFonts w:ascii="Courier New" w:hAnsi="Courier New" w:cs="Courier New"/>
                         </w:rPr>
-                        <w:t>}</w:t>
-                      </w:r>
-                      <w:r>
-                        <w:rPr>
-                          <w:rFonts w:ascii="Courier New" w:hAnsi="Courier New" w:cs="Courier New"/>
-                        </w:rPr>
-                        <w:t xml:space="preserve"> -D 123$</w:t>
-                      </w:r>
-                      <w:r>
-                        <w:rPr>
-                          <w:rFonts w:ascii="Courier New" w:hAnsi="Courier New" w:cs="Courier New"/>
-                        </w:rPr>
-                        <w:t>{</w:t>
+                        <w:t>} -D 123${</w:t>
                       </w:r>
                       <w:proofErr w:type="spellStart"/>
                       <w:r>
@@ -2904,13 +2764,7 @@
                         <w:rPr>
                           <w:rFonts w:ascii="Courier New" w:hAnsi="Courier New" w:cs="Courier New"/>
                         </w:rPr>
-                        <w:t>}</w:t>
-                      </w:r>
-                      <w:r>
-                        <w:rPr>
-                          <w:rFonts w:ascii="Courier New" w:hAnsi="Courier New" w:cs="Courier New"/>
-                        </w:rPr>
-                        <w:t xml:space="preserve">45{} -m </w:t>
+                        <w:t xml:space="preserve">}45{} -m </w:t>
                       </w:r>
                       <w:proofErr w:type="spellStart"/>
                       <w:r>
@@ -3215,7 +3069,7 @@
       <w:r>
         <w:t xml:space="preserve">Next, navigate to the CLUMPAK web server at: </w:t>
       </w:r>
-      <w:hyperlink r:id="rId7" w:history="1">
+      <w:hyperlink r:id="rId8" w:history="1">
         <w:r>
           <w:rPr>
             <w:rStyle w:val="Hyperlink"/>
@@ -3276,13 +3130,27 @@
         <w:t xml:space="preserve"> Wait for </w:t>
       </w:r>
       <w:r>
-        <w:t xml:space="preserve">~5 minutes, if your results don’t process, call me over and hopefully we can troubleshoot. </w:t>
+        <w:t xml:space="preserve">a few minutes for the ‘validation’ to complete. Once your run has started, go ahead and work on Part III while you wait. If you finish Part III and CLUMPAK has still not completed, you can go ahead and leave if you would </w:t>
+      </w:r>
+      <w:proofErr w:type="gramStart"/>
+      <w:r>
+        <w:t>like, and</w:t>
+      </w:r>
+      <w:proofErr w:type="gramEnd"/>
+      <w:r>
+        <w:t xml:space="preserve"> complete the lab homework once your results arrive (CLUMPAK will send you a link via the email address input on the Main Pipeline page). </w:t>
       </w:r>
       <w:r>
         <w:t xml:space="preserve"> </w:t>
       </w:r>
+      <w:r>
+        <w:t xml:space="preserve"> </w:t>
+      </w:r>
     </w:p>
     <w:p/>
+    <w:p/>
+    <w:p/>
+    <w:p/>
     <w:p>
       <w:r>
         <w:rPr>
@@ -3312,7 +3180,11 @@
         <w:t>K</w:t>
       </w:r>
       <w:r>
-        <w:t xml:space="preserve"> value, CLUMPAK will report the mean log-likelihood (Mean(</w:t>
+        <w:t xml:space="preserve"> value, CLUMPAK will report the mean log-likelihood </w:t>
+      </w:r>
+      <w:r>
+        <w:lastRenderedPageBreak/>
+        <w:t>(Mean(</w:t>
       </w:r>
       <w:proofErr w:type="spellStart"/>
       <w:r>
@@ -3338,11 +3210,7 @@
         <w:t>K</w:t>
       </w:r>
       <w:r>
-        <w:t xml:space="preserve"> values likely do not. When there is much variability </w:t>
-      </w:r>
-      <w:r>
-        <w:lastRenderedPageBreak/>
-        <w:t xml:space="preserve">among replicates (as there may be in the very short runs we did today), replicates may be split into multiple bar charts- the ‘minor modes’, or less common result, will be reported lower down (scroll down). </w:t>
+        <w:t xml:space="preserve"> values likely do not. When there is much variability among replicates (as there may be in the very short runs we did today), replicates may be split into multiple bar charts- the ‘minor modes’, or less common result, will be reported lower down (scroll down). </w:t>
       </w:r>
     </w:p>
     <w:p/>
@@ -3479,103 +3347,6 @@
       </w:r>
       <w:r>
         <w:t xml:space="preserve"> Harvester.  This program is easily used through a web interface at </w:t>
-      </w:r>
-      <w:hyperlink r:id="rId8" w:history="1">
-        <w:r>
-          <w:rPr>
-            <w:rStyle w:val="Hyperlink"/>
-          </w:rPr>
-          <w:t>http://taylor0.biology.ucla.edu/structureHarvester/</w:t>
-        </w:r>
-      </w:hyperlink>
-      <w:r>
-        <w:t>.  The original Python code (Python is pre-installed on Mac OS X) can also be downloaded from this site and run locally on your own machine.  Running the program locally via command line is sometimes necessary for very large files.</w:t>
-      </w:r>
-    </w:p>
-    <w:p/>
-    <w:p>
-      <w:pPr>
-        <w:rPr>
-          <w:b/>
-        </w:rPr>
-      </w:pPr>
-      <w:r>
-        <w:rPr>
-          <w:b/>
-        </w:rPr>
-        <w:t xml:space="preserve">Using </w:t>
-      </w:r>
-      <w:r>
-        <w:rPr>
-          <w:b/>
-          <w:smallCaps/>
-        </w:rPr>
-        <w:t>Structure</w:t>
-      </w:r>
-      <w:r>
-        <w:rPr>
-          <w:b/>
-        </w:rPr>
-        <w:t xml:space="preserve"> Harvester</w:t>
-      </w:r>
-    </w:p>
-    <w:p>
-      <w:r>
-        <w:rPr>
-          <w:smallCaps/>
-        </w:rPr>
-        <w:t>Structure</w:t>
-      </w:r>
-      <w:r>
-        <w:t xml:space="preserve"> Harvester will perform all of the calculations described in </w:t>
-      </w:r>
-      <w:proofErr w:type="spellStart"/>
-      <w:r>
-        <w:t>Evanno</w:t>
-      </w:r>
-      <w:proofErr w:type="spellEnd"/>
-      <w:r>
-        <w:t xml:space="preserve"> et al. 2005, prepare graphs and summary tables, and prepare files for other programs designed to process </w:t>
-      </w:r>
-      <w:r>
-        <w:rPr>
-          <w:smallCaps/>
-        </w:rPr>
-        <w:t>Structure</w:t>
-      </w:r>
-      <w:r>
-        <w:t xml:space="preserve"> results (</w:t>
-      </w:r>
-      <w:proofErr w:type="spellStart"/>
-      <w:r>
-        <w:rPr>
-          <w:smallCaps/>
-        </w:rPr>
-        <w:t>Clumpp</w:t>
-      </w:r>
-      <w:proofErr w:type="spellEnd"/>
-      <w:r>
-        <w:t xml:space="preserve"> and </w:t>
-      </w:r>
-      <w:proofErr w:type="spellStart"/>
-      <w:r>
-        <w:rPr>
-          <w:smallCaps/>
-        </w:rPr>
-        <w:t>Distruct</w:t>
-      </w:r>
-      <w:proofErr w:type="spellEnd"/>
-      <w:r>
-        <w:t xml:space="preserve">).  </w:t>
-      </w:r>
-    </w:p>
-    <w:p/>
-    <w:p>
-      <w:r>
-        <w:t>Go</w:t>
-      </w:r>
-      <w:r>
-        <w:t xml:space="preserve"> to the website </w:t>
       </w:r>
       <w:hyperlink r:id="rId9" w:history="1">
         <w:r>
@@ -3586,13 +3357,101 @@
         </w:r>
       </w:hyperlink>
       <w:r>
-        <w:t xml:space="preserve"> (or Google structure harvester, and it should be the first hit), click “Browse” and upload the zipped results folder that you just created</w:t>
-      </w:r>
-      <w:r>
-        <w:t xml:space="preserve"> in Part II</w:t>
-      </w:r>
-      <w:r>
-        <w:t>.  Click “Harvest” and the website will begin analyzing the data and generating the graphs.</w:t>
+        <w:t>.  The original Python code (Python is pre-installed on Mac OS X) can also be downloaded from this site and run locally on your own machine.  Running the program locally via command line is sometimes necessary for very large files.</w:t>
+      </w:r>
+    </w:p>
+    <w:p/>
+    <w:p>
+      <w:pPr>
+        <w:rPr>
+          <w:b/>
+        </w:rPr>
+      </w:pPr>
+      <w:r>
+        <w:rPr>
+          <w:b/>
+        </w:rPr>
+        <w:t xml:space="preserve">Using </w:t>
+      </w:r>
+      <w:r>
+        <w:rPr>
+          <w:b/>
+          <w:smallCaps/>
+        </w:rPr>
+        <w:t>Structure</w:t>
+      </w:r>
+      <w:r>
+        <w:rPr>
+          <w:b/>
+        </w:rPr>
+        <w:t xml:space="preserve"> Harvester</w:t>
+      </w:r>
+    </w:p>
+    <w:p>
+      <w:r>
+        <w:rPr>
+          <w:smallCaps/>
+        </w:rPr>
+        <w:t>Structure</w:t>
+      </w:r>
+      <w:r>
+        <w:t xml:space="preserve"> Harvester will perform all of the calculations described in </w:t>
+      </w:r>
+      <w:proofErr w:type="spellStart"/>
+      <w:r>
+        <w:t>Evanno</w:t>
+      </w:r>
+      <w:proofErr w:type="spellEnd"/>
+      <w:r>
+        <w:t xml:space="preserve"> et al. 2005, prepare graphs and summary tables, and prepare files for other programs designed to process </w:t>
+      </w:r>
+      <w:r>
+        <w:rPr>
+          <w:smallCaps/>
+        </w:rPr>
+        <w:t>Structure</w:t>
+      </w:r>
+      <w:r>
+        <w:t xml:space="preserve"> results (</w:t>
+      </w:r>
+      <w:proofErr w:type="spellStart"/>
+      <w:r>
+        <w:rPr>
+          <w:smallCaps/>
+        </w:rPr>
+        <w:t>Clumpp</w:t>
+      </w:r>
+      <w:proofErr w:type="spellEnd"/>
+      <w:r>
+        <w:t xml:space="preserve"> and </w:t>
+      </w:r>
+      <w:proofErr w:type="spellStart"/>
+      <w:r>
+        <w:rPr>
+          <w:smallCaps/>
+        </w:rPr>
+        <w:t>Distruct</w:t>
+      </w:r>
+      <w:proofErr w:type="spellEnd"/>
+      <w:r>
+        <w:t xml:space="preserve">).  </w:t>
+      </w:r>
+    </w:p>
+    <w:p/>
+    <w:p>
+      <w:r>
+        <w:t xml:space="preserve">Go to the website </w:t>
+      </w:r>
+      <w:hyperlink r:id="rId10" w:history="1">
+        <w:r>
+          <w:rPr>
+            <w:rStyle w:val="Hyperlink"/>
+          </w:rPr>
+          <w:t>http://taylor0.biology.ucla.edu/structureHarvester/</w:t>
+        </w:r>
+      </w:hyperlink>
+      <w:r>
+        <w:t xml:space="preserve"> (or Google structure harvester, and it should be the first hit), click “Browse” and upload the zipped results folder that you just created in Part II.  Click “Harvest” and the website will begin analyzing the data and generating the graphs.</w:t>
       </w:r>
     </w:p>
     <w:p/>
@@ -3723,15 +3582,13 @@
           <w:b/>
           <w:noProof/>
         </w:rPr>
+        <w:lastRenderedPageBreak/>
         <w:t>Answer the last questions in the homework.</w:t>
       </w:r>
     </w:p>
-    <w:p>
-      <w:bookmarkStart w:id="0" w:name="_GoBack"/>
-      <w:bookmarkEnd w:id="0"/>
-    </w:p>
+    <w:p/>
     <w:sectPr>
-      <w:footerReference w:type="default" r:id="rId10"/>
+      <w:footerReference w:type="default" r:id="rId11"/>
       <w:pgSz w:w="12240" w:h="15840"/>
       <w:pgMar w:top="1440" w:right="1440" w:bottom="1440" w:left="1440" w:header="720" w:footer="720" w:gutter="0"/>
       <w:cols w:space="720"/>
@@ -5261,6 +5118,119 @@
     </w:lvl>
   </w:abstractNum>
   <w:abstractNum w:abstractNumId="14" w15:restartNumberingAfterBreak="0">
+    <w:nsid w:val="58E504B3"/>
+    <w:multiLevelType w:val="hybridMultilevel"/>
+    <w:tmpl w:val="014ACBEE"/>
+    <w:lvl w:ilvl="0" w:tplc="0409000F">
+      <w:start w:val="1"/>
+      <w:numFmt w:val="decimal"/>
+      <w:lvlText w:val="%1."/>
+      <w:lvlJc w:val="left"/>
+      <w:pPr>
+        <w:ind w:left="720" w:hanging="360"/>
+      </w:pPr>
+      <w:rPr>
+        <w:rFonts w:hint="default"/>
+      </w:rPr>
+    </w:lvl>
+    <w:lvl w:ilvl="1" w:tplc="04090003" w:tentative="1">
+      <w:start w:val="1"/>
+      <w:numFmt w:val="bullet"/>
+      <w:lvlText w:val="o"/>
+      <w:lvlJc w:val="left"/>
+      <w:pPr>
+        <w:ind w:left="1440" w:hanging="360"/>
+      </w:pPr>
+      <w:rPr>
+        <w:rFonts w:ascii="Courier New" w:hAnsi="Courier New" w:cs="Courier New" w:hint="default"/>
+      </w:rPr>
+    </w:lvl>
+    <w:lvl w:ilvl="2" w:tplc="04090005" w:tentative="1">
+      <w:start w:val="1"/>
+      <w:numFmt w:val="bullet"/>
+      <w:lvlText w:val=""/>
+      <w:lvlJc w:val="left"/>
+      <w:pPr>
+        <w:ind w:left="2160" w:hanging="360"/>
+      </w:pPr>
+      <w:rPr>
+        <w:rFonts w:ascii="Wingdings" w:hAnsi="Wingdings" w:hint="default"/>
+      </w:rPr>
+    </w:lvl>
+    <w:lvl w:ilvl="3" w:tplc="04090001" w:tentative="1">
+      <w:start w:val="1"/>
+      <w:numFmt w:val="bullet"/>
+      <w:lvlText w:val=""/>
+      <w:lvlJc w:val="left"/>
+      <w:pPr>
+        <w:ind w:left="2880" w:hanging="360"/>
+      </w:pPr>
+      <w:rPr>
+        <w:rFonts w:ascii="Symbol" w:hAnsi="Symbol" w:hint="default"/>
+      </w:rPr>
+    </w:lvl>
+    <w:lvl w:ilvl="4" w:tplc="04090003" w:tentative="1">
+      <w:start w:val="1"/>
+      <w:numFmt w:val="bullet"/>
+      <w:lvlText w:val="o"/>
+      <w:lvlJc w:val="left"/>
+      <w:pPr>
+        <w:ind w:left="3600" w:hanging="360"/>
+      </w:pPr>
+      <w:rPr>
+        <w:rFonts w:ascii="Courier New" w:hAnsi="Courier New" w:cs="Courier New" w:hint="default"/>
+      </w:rPr>
+    </w:lvl>
+    <w:lvl w:ilvl="5" w:tplc="04090005" w:tentative="1">
+      <w:start w:val="1"/>
+      <w:numFmt w:val="bullet"/>
+      <w:lvlText w:val=""/>
+      <w:lvlJc w:val="left"/>
+      <w:pPr>
+        <w:ind w:left="4320" w:hanging="360"/>
+      </w:pPr>
+      <w:rPr>
+        <w:rFonts w:ascii="Wingdings" w:hAnsi="Wingdings" w:hint="default"/>
+      </w:rPr>
+    </w:lvl>
+    <w:lvl w:ilvl="6" w:tplc="04090001" w:tentative="1">
+      <w:start w:val="1"/>
+      <w:numFmt w:val="bullet"/>
+      <w:lvlText w:val=""/>
+      <w:lvlJc w:val="left"/>
+      <w:pPr>
+        <w:ind w:left="5040" w:hanging="360"/>
+      </w:pPr>
+      <w:rPr>
+        <w:rFonts w:ascii="Symbol" w:hAnsi="Symbol" w:hint="default"/>
+      </w:rPr>
+    </w:lvl>
+    <w:lvl w:ilvl="7" w:tplc="04090003" w:tentative="1">
+      <w:start w:val="1"/>
+      <w:numFmt w:val="bullet"/>
+      <w:lvlText w:val="o"/>
+      <w:lvlJc w:val="left"/>
+      <w:pPr>
+        <w:ind w:left="5760" w:hanging="360"/>
+      </w:pPr>
+      <w:rPr>
+        <w:rFonts w:ascii="Courier New" w:hAnsi="Courier New" w:cs="Courier New" w:hint="default"/>
+      </w:rPr>
+    </w:lvl>
+    <w:lvl w:ilvl="8" w:tplc="04090005" w:tentative="1">
+      <w:start w:val="1"/>
+      <w:numFmt w:val="bullet"/>
+      <w:lvlText w:val=""/>
+      <w:lvlJc w:val="left"/>
+      <w:pPr>
+        <w:ind w:left="6480" w:hanging="360"/>
+      </w:pPr>
+      <w:rPr>
+        <w:rFonts w:ascii="Wingdings" w:hAnsi="Wingdings" w:hint="default"/>
+      </w:rPr>
+    </w:lvl>
+  </w:abstractNum>
+  <w:abstractNum w:abstractNumId="15" w15:restartNumberingAfterBreak="0">
     <w:nsid w:val="64E900F1"/>
     <w:multiLevelType w:val="hybridMultilevel"/>
     <w:tmpl w:val="43C677E4"/>
@@ -5349,7 +5319,7 @@
       </w:pPr>
     </w:lvl>
   </w:abstractNum>
-  <w:abstractNum w:abstractNumId="15" w15:restartNumberingAfterBreak="0">
+  <w:abstractNum w:abstractNumId="16" w15:restartNumberingAfterBreak="0">
     <w:nsid w:val="6BA61BDA"/>
     <w:multiLevelType w:val="hybridMultilevel"/>
     <w:tmpl w:val="847C0812"/>
@@ -5435,7 +5405,7 @@
       </w:pPr>
     </w:lvl>
   </w:abstractNum>
-  <w:abstractNum w:abstractNumId="16" w15:restartNumberingAfterBreak="0">
+  <w:abstractNum w:abstractNumId="17" w15:restartNumberingAfterBreak="0">
     <w:nsid w:val="7DC00E9D"/>
     <w:multiLevelType w:val="hybridMultilevel"/>
     <w:tmpl w:val="B7941840"/>
@@ -5552,10 +5522,10 @@
     <w:abstractNumId w:val="3"/>
   </w:num>
   <w:num w:numId="2">
-    <w:abstractNumId w:val="14"/>
+    <w:abstractNumId w:val="15"/>
   </w:num>
   <w:num w:numId="3">
-    <w:abstractNumId w:val="16"/>
+    <w:abstractNumId w:val="17"/>
   </w:num>
   <w:num w:numId="4">
     <w:abstractNumId w:val="1"/>
@@ -5585,7 +5555,7 @@
     <w:abstractNumId w:val="4"/>
   </w:num>
   <w:num w:numId="13">
-    <w:abstractNumId w:val="15"/>
+    <w:abstractNumId w:val="16"/>
   </w:num>
   <w:num w:numId="14">
     <w:abstractNumId w:val="8"/>
@@ -5598,6 +5568,9 @@
   </w:num>
   <w:num w:numId="17">
     <w:abstractNumId w:val="13"/>
+  </w:num>
+  <w:num w:numId="18">
+    <w:abstractNumId w:val="14"/>
   </w:num>
 </w:numbering>
 </file>

</xml_diff>